<commit_message>
Remove Threads from DocType Add Cca Change Ce to add Bdc Add new documents to TraitementController
</commit_message>
<xml_diff>
--- a/var/documents/FA.docx
+++ b/var/documents/FA.docx
@@ -1,6 +1,6 @@
 
 <file path=word/document.xml><?xml version="1.0" encoding="utf-8"?>
-<w:document xmlns:wpc="http://schemas.microsoft.com/office/word/2010/wordprocessingCanvas" xmlns:mc="http://schemas.openxmlformats.org/markup-compatibility/2006" xmlns:o="urn:schemas-microsoft-com:office:office" xmlns:r="http://schemas.openxmlformats.org/officeDocument/2006/relationships" xmlns:m="http://schemas.openxmlformats.org/officeDocument/2006/math" xmlns:v="urn:schemas-microsoft-com:vml" xmlns:wp14="http://schemas.microsoft.com/office/word/2010/wordprocessingDrawing" xmlns:wp="http://schemas.openxmlformats.org/drawingml/2006/wordprocessingDrawing" xmlns:w10="urn:schemas-microsoft-com:office:word" xmlns:w="http://schemas.openxmlformats.org/wordprocessingml/2006/main" xmlns:w14="http://schemas.microsoft.com/office/word/2010/wordml" xmlns:w15="http://schemas.microsoft.com/office/word/2012/wordml" xmlns:wpg="http://schemas.microsoft.com/office/word/2010/wordprocessingGroup" xmlns:wpi="http://schemas.microsoft.com/office/word/2010/wordprocessingInk" xmlns:wne="http://schemas.microsoft.com/office/word/2006/wordml" xmlns:wps="http://schemas.microsoft.com/office/word/2010/wordprocessingShape" mc:Ignorable="w14 w15 wp14">
+<w:document xmlns:wpc="http://schemas.microsoft.com/office/word/2010/wordprocessingCanvas" xmlns:cx="http://schemas.microsoft.com/office/drawing/2014/chartex" xmlns:cx1="http://schemas.microsoft.com/office/drawing/2015/9/8/chartex" xmlns:cx2="http://schemas.microsoft.com/office/drawing/2015/10/21/chartex" xmlns:cx3="http://schemas.microsoft.com/office/drawing/2016/5/9/chartex" xmlns:cx4="http://schemas.microsoft.com/office/drawing/2016/5/10/chartex" xmlns:cx5="http://schemas.microsoft.com/office/drawing/2016/5/11/chartex" xmlns:cx6="http://schemas.microsoft.com/office/drawing/2016/5/12/chartex" xmlns:cx7="http://schemas.microsoft.com/office/drawing/2016/5/13/chartex" xmlns:cx8="http://schemas.microsoft.com/office/drawing/2016/5/14/chartex" xmlns:mc="http://schemas.openxmlformats.org/markup-compatibility/2006" xmlns:aink="http://schemas.microsoft.com/office/drawing/2016/ink" xmlns:am3d="http://schemas.microsoft.com/office/drawing/2017/model3d" xmlns:o="urn:schemas-microsoft-com:office:office" xmlns:r="http://schemas.openxmlformats.org/officeDocument/2006/relationships" xmlns:m="http://schemas.openxmlformats.org/officeDocument/2006/math" xmlns:v="urn:schemas-microsoft-com:vml" xmlns:wp14="http://schemas.microsoft.com/office/word/2010/wordprocessingDrawing" xmlns:wp="http://schemas.openxmlformats.org/drawingml/2006/wordprocessingDrawing" xmlns:w10="urn:schemas-microsoft-com:office:word" xmlns:w="http://schemas.openxmlformats.org/wordprocessingml/2006/main" xmlns:w14="http://schemas.microsoft.com/office/word/2010/wordml" xmlns:w15="http://schemas.microsoft.com/office/word/2012/wordml" xmlns:w16cex="http://schemas.microsoft.com/office/word/2018/wordml/cex" xmlns:w16cid="http://schemas.microsoft.com/office/word/2016/wordml/cid" xmlns:w16="http://schemas.microsoft.com/office/word/2018/wordml" xmlns:w16sdtdh="http://schemas.microsoft.com/office/word/2020/wordml/sdtdatahash" xmlns:w16se="http://schemas.microsoft.com/office/word/2015/wordml/symex" xmlns:wpg="http://schemas.microsoft.com/office/word/2010/wordprocessingGroup" xmlns:wpi="http://schemas.microsoft.com/office/word/2010/wordprocessingInk" xmlns:wne="http://schemas.microsoft.com/office/word/2006/wordml" xmlns:wps="http://schemas.microsoft.com/office/word/2010/wordprocessingShape" mc:Ignorable="w14 w15 w16se w16cid w16 w16cex w16sdtdh wp14">
   <w:body>
     <w:p>
       <w:pPr>
@@ -12,7 +12,7 @@
           <w:noProof/>
         </w:rPr>
         <w:drawing>
-          <wp:inline distT="0" distB="0" distL="0" distR="0" wp14:anchorId="7191D5AC" wp14:editId="02BF2D89">
+          <wp:inline distT="0" distB="0" distL="0" distR="0" wp14:anchorId="5072FC2F" wp14:editId="6641722F">
             <wp:extent cx="1333500" cy="1143000"/>
             <wp:effectExtent l="0" t="0" r="0" b="0"/>
             <wp:docPr id="139" name="Picture 139"/>
@@ -324,7 +324,25 @@
           <w:b/>
           <w:sz w:val="24"/>
         </w:rPr>
-        <w:t>Facture N° {{facture.reference}}/FA</w:t>
+        <w:t>Facture N° {{</w:t>
+      </w:r>
+      <w:proofErr w:type="spellStart"/>
+      <w:r>
+        <w:rPr>
+          <w:rFonts w:ascii="Arial" w:eastAsia="Arial" w:hAnsi="Arial" w:cs="Arial"/>
+          <w:b/>
+          <w:sz w:val="24"/>
+        </w:rPr>
+        <w:t>facture.reference</w:t>
+      </w:r>
+      <w:proofErr w:type="spellEnd"/>
+      <w:r>
+        <w:rPr>
+          <w:rFonts w:ascii="Arial" w:eastAsia="Arial" w:hAnsi="Arial" w:cs="Arial"/>
+          <w:b/>
+          <w:sz w:val="24"/>
+        </w:rPr>
+        <w:t>}}/FA</w:t>
       </w:r>
     </w:p>
     <w:p>
@@ -338,8 +356,6 @@
         </w:rPr>
         <w:t>A l'attention de :</w:t>
       </w:r>
-      <w:bookmarkStart w:id="0" w:name="_GoBack"/>
-      <w:bookmarkEnd w:id="0"/>
     </w:p>
     <w:p>
       <w:pPr>
@@ -356,7 +372,25 @@
           <w:b/>
           <w:sz w:val="24"/>
         </w:rPr>
-        <w:t>{{facture.beneficiaire.nom}}                {{facture.etude.prospect.nomFormel}}</w:t>
+        <w:t>{{</w:t>
+      </w:r>
+      <w:proofErr w:type="spellStart"/>
+      <w:r>
+        <w:rPr>
+          <w:rFonts w:ascii="Arial" w:eastAsia="Arial" w:hAnsi="Arial" w:cs="Arial"/>
+          <w:b/>
+          <w:sz w:val="24"/>
+        </w:rPr>
+        <w:t>facture.beneficiaire.nom</w:t>
+      </w:r>
+      <w:proofErr w:type="spellEnd"/>
+      <w:r>
+        <w:rPr>
+          <w:rFonts w:ascii="Arial" w:eastAsia="Arial" w:hAnsi="Arial" w:cs="Arial"/>
+          <w:b/>
+          <w:sz w:val="24"/>
+        </w:rPr>
+        <w:t xml:space="preserve">}}                </w:t>
       </w:r>
     </w:p>
     <w:p>
@@ -364,7 +398,15 @@
         <w:spacing w:after="0"/>
       </w:pPr>
       <w:r>
-        <w:t>{{facture.beneficiaire.adresse}}</w:t>
+        <w:t>{{</w:t>
+      </w:r>
+      <w:proofErr w:type="spellStart"/>
+      <w:r>
+        <w:t>facture.beneficiaire.adresse</w:t>
+      </w:r>
+      <w:proofErr w:type="spellEnd"/>
+      <w:r>
+        <w:t>}}</w:t>
       </w:r>
     </w:p>
     <w:p>
@@ -420,7 +462,7 @@
         <mc:AlternateContent>
           <mc:Choice Requires="wpg">
             <w:drawing>
-              <wp:anchor distT="0" distB="0" distL="114300" distR="114300" simplePos="0" relativeHeight="251659264" behindDoc="0" locked="0" layoutInCell="1" allowOverlap="1" wp14:anchorId="74A4AF7E" wp14:editId="6CED60E4">
+              <wp:anchor distT="0" distB="0" distL="114300" distR="114300" simplePos="0" relativeHeight="251659264" behindDoc="0" locked="0" layoutInCell="1" allowOverlap="1" wp14:anchorId="77C6707A" wp14:editId="12D5FEBF">
                 <wp:simplePos x="0" y="0"/>
                 <wp:positionH relativeFrom="page">
                   <wp:posOffset>635</wp:posOffset>
@@ -6163,7 +6205,7 @@
               </wp:anchor>
             </w:drawing>
           </mc:Choice>
-          <mc:Fallback xmlns:cx="http://schemas.microsoft.com/office/drawing/2014/chartex" xmlns:cx1="http://schemas.microsoft.com/office/drawing/2015/9/8/chartex" xmlns:w16se="http://schemas.microsoft.com/office/word/2015/wordml/symex">
+          <mc:Fallback>
             <w:pict>
               <v:group w14:anchorId="3538058D" id="Groupe 1" o:spid="_x0000_s1026" style="position:absolute;margin-left:.05pt;margin-top:799.9pt;width:594.1pt;height:.8pt;z-index:251659264;mso-position-horizontal-relative:page;mso-position-vertical-relative:page" coordsize="75453,102" o:gfxdata="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">
                 <v:shape id="Shape 8" o:spid="_x0000_s1027" style="position:absolute;width:0;height:102;visibility:visible;mso-wrap-style:square;v-text-anchor:top" coordsize="20000,20000" o:gfxdata="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" fillcolor="#555" stroked="f" strokeweight="0">
@@ -6688,7 +6730,23 @@
           <w:rFonts w:ascii="Arial" w:eastAsia="Arial" w:hAnsi="Arial" w:cs="Arial"/>
           <w:sz w:val="18"/>
         </w:rPr>
-        <w:t>ompte concernant l'étude {{facture.etude.nom}} en référence à la Convention Client</w:t>
+        <w:t>ompte concernant l'étude {{</w:t>
+      </w:r>
+      <w:proofErr w:type="spellStart"/>
+      <w:r>
+        <w:rPr>
+          <w:rFonts w:ascii="Arial" w:eastAsia="Arial" w:hAnsi="Arial" w:cs="Arial"/>
+          <w:sz w:val="18"/>
+        </w:rPr>
+        <w:t>facture.etude.nom</w:t>
+      </w:r>
+      <w:proofErr w:type="spellEnd"/>
+      <w:r>
+        <w:rPr>
+          <w:rFonts w:ascii="Arial" w:eastAsia="Arial" w:hAnsi="Arial" w:cs="Arial"/>
+          <w:sz w:val="18"/>
+        </w:rPr>
+        <w:t>}} en référence à la Convention Client</w:t>
       </w:r>
       <w:r>
         <w:rPr>
@@ -6702,7 +6760,55 @@
           <w:rFonts w:ascii="Arial" w:eastAsia="Arial" w:hAnsi="Arial" w:cs="Arial"/>
           <w:sz w:val="18"/>
         </w:rPr>
-        <w:t>{{ facture.etude.nom }}/{{ etude.cc.dateSignature | date('Y') }}/CC/0{{ facture.etude.cc.version }}</w:t>
+        <w:t xml:space="preserve">{{ </w:t>
+      </w:r>
+      <w:proofErr w:type="spellStart"/>
+      <w:r>
+        <w:rPr>
+          <w:rFonts w:ascii="Arial" w:eastAsia="Arial" w:hAnsi="Arial" w:cs="Arial"/>
+          <w:sz w:val="18"/>
+        </w:rPr>
+        <w:t>facture.etude.nom</w:t>
+      </w:r>
+      <w:proofErr w:type="spellEnd"/>
+      <w:r>
+        <w:rPr>
+          <w:rFonts w:ascii="Arial" w:eastAsia="Arial" w:hAnsi="Arial" w:cs="Arial"/>
+          <w:sz w:val="18"/>
+        </w:rPr>
+        <w:t xml:space="preserve"> }}/{{ </w:t>
+      </w:r>
+      <w:proofErr w:type="spellStart"/>
+      <w:r>
+        <w:rPr>
+          <w:rFonts w:ascii="Arial" w:eastAsia="Arial" w:hAnsi="Arial" w:cs="Arial"/>
+          <w:sz w:val="18"/>
+        </w:rPr>
+        <w:t>etude.cc.dateSignature</w:t>
+      </w:r>
+      <w:proofErr w:type="spellEnd"/>
+      <w:r>
+        <w:rPr>
+          <w:rFonts w:ascii="Arial" w:eastAsia="Arial" w:hAnsi="Arial" w:cs="Arial"/>
+          <w:sz w:val="18"/>
+        </w:rPr>
+        <w:t xml:space="preserve"> | date('Y') }}/CC/0{{ </w:t>
+      </w:r>
+      <w:proofErr w:type="spellStart"/>
+      <w:r>
+        <w:rPr>
+          <w:rFonts w:ascii="Arial" w:eastAsia="Arial" w:hAnsi="Arial" w:cs="Arial"/>
+          <w:sz w:val="18"/>
+        </w:rPr>
+        <w:t>facture.etude.cc.version</w:t>
+      </w:r>
+      <w:proofErr w:type="spellEnd"/>
+      <w:r>
+        <w:rPr>
+          <w:rFonts w:ascii="Arial" w:eastAsia="Arial" w:hAnsi="Arial" w:cs="Arial"/>
+          <w:sz w:val="18"/>
+        </w:rPr>
+        <w:t xml:space="preserve"> }}</w:t>
       </w:r>
     </w:p>
     <w:tbl>
@@ -6842,7 +6948,47 @@
                 <w:szCs w:val="16"/>
                 <w:lang w:val="en-GB"/>
               </w:rPr>
-              <w:t>{%for detail in facture.details%}{{detail.description}}</w:t>
+              <w:t xml:space="preserve">{%for detail in </w:t>
+            </w:r>
+            <w:proofErr w:type="spellStart"/>
+            <w:r>
+              <w:rPr>
+                <w:rFonts w:ascii="Arial" w:hAnsi="Arial" w:cs="Arial"/>
+                <w:sz w:val="16"/>
+                <w:szCs w:val="16"/>
+                <w:lang w:val="en-GB"/>
+              </w:rPr>
+              <w:t>facture.details</w:t>
+            </w:r>
+            <w:proofErr w:type="spellEnd"/>
+            <w:r>
+              <w:rPr>
+                <w:rFonts w:ascii="Arial" w:hAnsi="Arial" w:cs="Arial"/>
+                <w:sz w:val="16"/>
+                <w:szCs w:val="16"/>
+                <w:lang w:val="en-GB"/>
+              </w:rPr>
+              <w:t>%}{{</w:t>
+            </w:r>
+            <w:proofErr w:type="spellStart"/>
+            <w:r>
+              <w:rPr>
+                <w:rFonts w:ascii="Arial" w:hAnsi="Arial" w:cs="Arial"/>
+                <w:sz w:val="16"/>
+                <w:szCs w:val="16"/>
+                <w:lang w:val="en-GB"/>
+              </w:rPr>
+              <w:t>detail.description</w:t>
+            </w:r>
+            <w:proofErr w:type="spellEnd"/>
+            <w:r>
+              <w:rPr>
+                <w:rFonts w:ascii="Arial" w:hAnsi="Arial" w:cs="Arial"/>
+                <w:sz w:val="16"/>
+                <w:szCs w:val="16"/>
+                <w:lang w:val="en-GB"/>
+              </w:rPr>
+              <w:t>}}</w:t>
             </w:r>
           </w:p>
         </w:tc>
@@ -6909,7 +7055,25 @@
                 <w:sz w:val="16"/>
                 <w:szCs w:val="16"/>
               </w:rPr>
-              <w:t>{{ detail.montantHT | money }}</w:t>
+              <w:t xml:space="preserve">{{ </w:t>
+            </w:r>
+            <w:proofErr w:type="spellStart"/>
+            <w:r>
+              <w:rPr>
+                <w:rFonts w:ascii="Arial" w:hAnsi="Arial" w:cs="Arial"/>
+                <w:sz w:val="16"/>
+                <w:szCs w:val="16"/>
+              </w:rPr>
+              <w:t>detail.montantHT</w:t>
+            </w:r>
+            <w:proofErr w:type="spellEnd"/>
+            <w:r>
+              <w:rPr>
+                <w:rFonts w:ascii="Arial" w:hAnsi="Arial" w:cs="Arial"/>
+                <w:sz w:val="16"/>
+                <w:szCs w:val="16"/>
+              </w:rPr>
+              <w:t xml:space="preserve"> | money }}</w:t>
             </w:r>
           </w:p>
         </w:tc>
@@ -6944,7 +7108,25 @@
                 <w:sz w:val="16"/>
                 <w:szCs w:val="16"/>
               </w:rPr>
-              <w:t xml:space="preserve">{%endfor%} </w:t>
+              <w:t>{%</w:t>
+            </w:r>
+            <w:proofErr w:type="spellStart"/>
+            <w:r>
+              <w:rPr>
+                <w:rFonts w:ascii="Arial" w:hAnsi="Arial" w:cs="Arial"/>
+                <w:sz w:val="16"/>
+                <w:szCs w:val="16"/>
+              </w:rPr>
+              <w:t>endfor</w:t>
+            </w:r>
+            <w:proofErr w:type="spellEnd"/>
+            <w:r>
+              <w:rPr>
+                <w:rFonts w:ascii="Arial" w:hAnsi="Arial" w:cs="Arial"/>
+                <w:sz w:val="16"/>
+                <w:szCs w:val="16"/>
+              </w:rPr>
+              <w:t xml:space="preserve">%} </w:t>
             </w:r>
           </w:p>
         </w:tc>
@@ -7069,7 +7251,25 @@
                 <w:sz w:val="18"/>
                 <w:lang w:val="en-GB"/>
               </w:rPr>
-              <w:t>{{facture.dateEmission | date('d/m/Y')}}</w:t>
+              <w:t>{{</w:t>
+            </w:r>
+            <w:proofErr w:type="spellStart"/>
+            <w:r>
+              <w:rPr>
+                <w:rFonts w:ascii="Arial" w:eastAsia="Arial" w:hAnsi="Arial" w:cs="Arial"/>
+                <w:sz w:val="18"/>
+                <w:lang w:val="en-GB"/>
+              </w:rPr>
+              <w:t>facture.dateEmission</w:t>
+            </w:r>
+            <w:proofErr w:type="spellEnd"/>
+            <w:r>
+              <w:rPr>
+                <w:rFonts w:ascii="Arial" w:eastAsia="Arial" w:hAnsi="Arial" w:cs="Arial"/>
+                <w:sz w:val="18"/>
+                <w:lang w:val="en-GB"/>
+              </w:rPr>
+              <w:t xml:space="preserve"> | date('d/m/Y')}}</w:t>
             </w:r>
           </w:p>
           <w:p>
@@ -7085,7 +7285,25 @@
                 <w:sz w:val="18"/>
                 <w:lang w:val="en-GB"/>
               </w:rPr>
-              <w:t>{{facture.dateEmission|date_modify('+30 day') | date('d/m/Y')}}</w:t>
+              <w:t>{{</w:t>
+            </w:r>
+            <w:proofErr w:type="spellStart"/>
+            <w:r>
+              <w:rPr>
+                <w:rFonts w:ascii="Arial" w:eastAsia="Arial" w:hAnsi="Arial" w:cs="Arial"/>
+                <w:sz w:val="18"/>
+                <w:lang w:val="en-GB"/>
+              </w:rPr>
+              <w:t>facture.dateEmission|date_modify</w:t>
+            </w:r>
+            <w:proofErr w:type="spellEnd"/>
+            <w:r>
+              <w:rPr>
+                <w:rFonts w:ascii="Arial" w:eastAsia="Arial" w:hAnsi="Arial" w:cs="Arial"/>
+                <w:sz w:val="18"/>
+                <w:lang w:val="en-GB"/>
+              </w:rPr>
+              <w:t>('+30 day') | date('d/m/Y')}}</w:t>
             </w:r>
           </w:p>
         </w:tc>
@@ -7363,7 +7581,39 @@
                 <w:rFonts w:ascii="Arial" w:eastAsia="Arial" w:hAnsi="Arial" w:cs="Arial"/>
                 <w:sz w:val="16"/>
               </w:rPr>
-              <w:t>{{ (facture.montantTVA*facture.etude.pourcentageAcompte) | money }}</w:t>
+              <w:t>{{ (</w:t>
+            </w:r>
+            <w:proofErr w:type="spellStart"/>
+            <w:r>
+              <w:rPr>
+                <w:rFonts w:ascii="Arial" w:eastAsia="Arial" w:hAnsi="Arial" w:cs="Arial"/>
+                <w:sz w:val="16"/>
+              </w:rPr>
+              <w:t>facture.montantTVA</w:t>
+            </w:r>
+            <w:proofErr w:type="spellEnd"/>
+            <w:r>
+              <w:rPr>
+                <w:rFonts w:ascii="Arial" w:eastAsia="Arial" w:hAnsi="Arial" w:cs="Arial"/>
+                <w:sz w:val="16"/>
+              </w:rPr>
+              <w:t>*</w:t>
+            </w:r>
+            <w:proofErr w:type="spellStart"/>
+            <w:r>
+              <w:rPr>
+                <w:rFonts w:ascii="Arial" w:eastAsia="Arial" w:hAnsi="Arial" w:cs="Arial"/>
+                <w:sz w:val="16"/>
+              </w:rPr>
+              <w:t>facture.etude.pourcentageAcompte</w:t>
+            </w:r>
+            <w:proofErr w:type="spellEnd"/>
+            <w:r>
+              <w:rPr>
+                <w:rFonts w:ascii="Arial" w:eastAsia="Arial" w:hAnsi="Arial" w:cs="Arial"/>
+                <w:sz w:val="16"/>
+              </w:rPr>
+              <w:t>) | money }}</w:t>
             </w:r>
           </w:p>
         </w:tc>
@@ -7393,7 +7643,39 @@
                 <w:rFonts w:ascii="Arial" w:eastAsia="Arial" w:hAnsi="Arial" w:cs="Arial"/>
                 <w:sz w:val="16"/>
               </w:rPr>
-              <w:t>{{ (facture.montantHT*facture.etude.pourcentageAcompte) | money }}</w:t>
+              <w:t>{{ (</w:t>
+            </w:r>
+            <w:proofErr w:type="spellStart"/>
+            <w:r>
+              <w:rPr>
+                <w:rFonts w:ascii="Arial" w:eastAsia="Arial" w:hAnsi="Arial" w:cs="Arial"/>
+                <w:sz w:val="16"/>
+              </w:rPr>
+              <w:t>facture.montantHT</w:t>
+            </w:r>
+            <w:proofErr w:type="spellEnd"/>
+            <w:r>
+              <w:rPr>
+                <w:rFonts w:ascii="Arial" w:eastAsia="Arial" w:hAnsi="Arial" w:cs="Arial"/>
+                <w:sz w:val="16"/>
+              </w:rPr>
+              <w:t>*</w:t>
+            </w:r>
+            <w:proofErr w:type="spellStart"/>
+            <w:r>
+              <w:rPr>
+                <w:rFonts w:ascii="Arial" w:eastAsia="Arial" w:hAnsi="Arial" w:cs="Arial"/>
+                <w:sz w:val="16"/>
+              </w:rPr>
+              <w:t>facture.etude.pourcentageAcompte</w:t>
+            </w:r>
+            <w:proofErr w:type="spellEnd"/>
+            <w:r>
+              <w:rPr>
+                <w:rFonts w:ascii="Arial" w:eastAsia="Arial" w:hAnsi="Arial" w:cs="Arial"/>
+                <w:sz w:val="16"/>
+              </w:rPr>
+              <w:t>) | money }}</w:t>
             </w:r>
           </w:p>
         </w:tc>
@@ -7575,7 +7857,35 @@
               <w:rPr>
                 <w:sz w:val="22"/>
               </w:rPr>
-              <w:t>{{ (facture.montantTTC*etude.pourcentageAcompte) | money }} EUR</w:t>
+              <w:t>{{ (</w:t>
+            </w:r>
+            <w:proofErr w:type="spellStart"/>
+            <w:r>
+              <w:rPr>
+                <w:sz w:val="22"/>
+              </w:rPr>
+              <w:t>facture.montantTTC</w:t>
+            </w:r>
+            <w:proofErr w:type="spellEnd"/>
+            <w:r>
+              <w:rPr>
+                <w:sz w:val="22"/>
+              </w:rPr>
+              <w:t>*</w:t>
+            </w:r>
+            <w:proofErr w:type="spellStart"/>
+            <w:r>
+              <w:rPr>
+                <w:sz w:val="22"/>
+              </w:rPr>
+              <w:t>etude.pourcentageAcompte</w:t>
+            </w:r>
+            <w:proofErr w:type="spellEnd"/>
+            <w:r>
+              <w:rPr>
+                <w:sz w:val="22"/>
+              </w:rPr>
+              <w:t>) | money }} EUR</w:t>
             </w:r>
           </w:p>
           <w:p>
@@ -7614,7 +7924,55 @@
                 <w:color w:val="333333"/>
                 <w:sz w:val="18"/>
               </w:rPr>
-              <w:t>{{ (facture.montantTTC*facture.etude.pourcentageAcompte) | nbrToLetters(1) }}</w:t>
+              <w:t>{{ (</w:t>
+            </w:r>
+            <w:proofErr w:type="spellStart"/>
+            <w:r>
+              <w:rPr>
+                <w:color w:val="333333"/>
+                <w:sz w:val="18"/>
+              </w:rPr>
+              <w:t>facture.montantTTC</w:t>
+            </w:r>
+            <w:proofErr w:type="spellEnd"/>
+            <w:r>
+              <w:rPr>
+                <w:color w:val="333333"/>
+                <w:sz w:val="18"/>
+              </w:rPr>
+              <w:t>*</w:t>
+            </w:r>
+            <w:proofErr w:type="spellStart"/>
+            <w:r>
+              <w:rPr>
+                <w:color w:val="333333"/>
+                <w:sz w:val="18"/>
+              </w:rPr>
+              <w:t>facture.etude.pourcentageAcompte</w:t>
+            </w:r>
+            <w:proofErr w:type="spellEnd"/>
+            <w:r>
+              <w:rPr>
+                <w:color w:val="333333"/>
+                <w:sz w:val="18"/>
+              </w:rPr>
+              <w:t xml:space="preserve">) | </w:t>
+            </w:r>
+            <w:proofErr w:type="spellStart"/>
+            <w:r>
+              <w:rPr>
+                <w:color w:val="333333"/>
+                <w:sz w:val="18"/>
+              </w:rPr>
+              <w:t>nbrToLetters</w:t>
+            </w:r>
+            <w:proofErr w:type="spellEnd"/>
+            <w:r>
+              <w:rPr>
+                <w:color w:val="333333"/>
+                <w:sz w:val="18"/>
+              </w:rPr>
+              <w:t>(1) }}</w:t>
             </w:r>
             <w:r>
               <w:rPr>
@@ -7820,7 +8178,31 @@
         <w:tab/>
       </w:r>
       <w:r>
-        <w:t>{{ param('tresorierTexte')}} {{param('tresorierPrenom') }} {{param('tresorierNom') }}</w:t>
+        <w:t>{{ param('</w:t>
+      </w:r>
+      <w:proofErr w:type="spellStart"/>
+      <w:r>
+        <w:t>tresorierTexte</w:t>
+      </w:r>
+      <w:proofErr w:type="spellEnd"/>
+      <w:r>
+        <w:t>')}} {{param('</w:t>
+      </w:r>
+      <w:proofErr w:type="spellStart"/>
+      <w:r>
+        <w:t>tresorierPrenom</w:t>
+      </w:r>
+      <w:proofErr w:type="spellEnd"/>
+      <w:r>
+        <w:t>') }} {{param('</w:t>
+      </w:r>
+      <w:proofErr w:type="spellStart"/>
+      <w:r>
+        <w:t>tresorierNom</w:t>
+      </w:r>
+      <w:proofErr w:type="spellEnd"/>
+      <w:r>
+        <w:t>') }}</w:t>
       </w:r>
     </w:p>
     <w:tbl>
@@ -7877,7 +8259,7 @@
 </file>
 
 <file path=word/endnotes.xml><?xml version="1.0" encoding="utf-8"?>
-<w:endnotes xmlns:wpc="http://schemas.microsoft.com/office/word/2010/wordprocessingCanvas" xmlns:mc="http://schemas.openxmlformats.org/markup-compatibility/2006" xmlns:o="urn:schemas-microsoft-com:office:office" xmlns:r="http://schemas.openxmlformats.org/officeDocument/2006/relationships" xmlns:m="http://schemas.openxmlformats.org/officeDocument/2006/math" xmlns:v="urn:schemas-microsoft-com:vml" xmlns:wp14="http://schemas.microsoft.com/office/word/2010/wordprocessingDrawing" xmlns:wp="http://schemas.openxmlformats.org/drawingml/2006/wordprocessingDrawing" xmlns:w10="urn:schemas-microsoft-com:office:word" xmlns:w="http://schemas.openxmlformats.org/wordprocessingml/2006/main" xmlns:w14="http://schemas.microsoft.com/office/word/2010/wordml" xmlns:w15="http://schemas.microsoft.com/office/word/2012/wordml" xmlns:wpg="http://schemas.microsoft.com/office/word/2010/wordprocessingGroup" xmlns:wpi="http://schemas.microsoft.com/office/word/2010/wordprocessingInk" xmlns:wne="http://schemas.microsoft.com/office/word/2006/wordml" xmlns:wps="http://schemas.microsoft.com/office/word/2010/wordprocessingShape" mc:Ignorable="w14 w15 wp14">
+<w:endnotes xmlns:wpc="http://schemas.microsoft.com/office/word/2010/wordprocessingCanvas" xmlns:cx="http://schemas.microsoft.com/office/drawing/2014/chartex" xmlns:cx1="http://schemas.microsoft.com/office/drawing/2015/9/8/chartex" xmlns:cx2="http://schemas.microsoft.com/office/drawing/2015/10/21/chartex" xmlns:cx3="http://schemas.microsoft.com/office/drawing/2016/5/9/chartex" xmlns:cx4="http://schemas.microsoft.com/office/drawing/2016/5/10/chartex" xmlns:cx5="http://schemas.microsoft.com/office/drawing/2016/5/11/chartex" xmlns:cx6="http://schemas.microsoft.com/office/drawing/2016/5/12/chartex" xmlns:cx7="http://schemas.microsoft.com/office/drawing/2016/5/13/chartex" xmlns:cx8="http://schemas.microsoft.com/office/drawing/2016/5/14/chartex" xmlns:mc="http://schemas.openxmlformats.org/markup-compatibility/2006" xmlns:aink="http://schemas.microsoft.com/office/drawing/2016/ink" xmlns:am3d="http://schemas.microsoft.com/office/drawing/2017/model3d" xmlns:o="urn:schemas-microsoft-com:office:office" xmlns:r="http://schemas.openxmlformats.org/officeDocument/2006/relationships" xmlns:m="http://schemas.openxmlformats.org/officeDocument/2006/math" xmlns:v="urn:schemas-microsoft-com:vml" xmlns:wp14="http://schemas.microsoft.com/office/word/2010/wordprocessingDrawing" xmlns:wp="http://schemas.openxmlformats.org/drawingml/2006/wordprocessingDrawing" xmlns:w10="urn:schemas-microsoft-com:office:word" xmlns:w="http://schemas.openxmlformats.org/wordprocessingml/2006/main" xmlns:w14="http://schemas.microsoft.com/office/word/2010/wordml" xmlns:w15="http://schemas.microsoft.com/office/word/2012/wordml" xmlns:w16cex="http://schemas.microsoft.com/office/word/2018/wordml/cex" xmlns:w16cid="http://schemas.microsoft.com/office/word/2016/wordml/cid" xmlns:w16="http://schemas.microsoft.com/office/word/2018/wordml" xmlns:w16sdtdh="http://schemas.microsoft.com/office/word/2020/wordml/sdtdatahash" xmlns:w16se="http://schemas.microsoft.com/office/word/2015/wordml/symex" xmlns:wpg="http://schemas.microsoft.com/office/word/2010/wordprocessingGroup" xmlns:wpi="http://schemas.microsoft.com/office/word/2010/wordprocessingInk" xmlns:wne="http://schemas.microsoft.com/office/word/2006/wordml" xmlns:wps="http://schemas.microsoft.com/office/word/2010/wordprocessingShape" mc:Ignorable="w14 w15 w16se w16cid w16 w16cex w16sdtdh wp14">
   <w:endnote w:type="separator" w:id="-1">
     <w:p>
       <w:pPr>
@@ -7902,7 +8284,7 @@
 </file>
 
 <file path=word/footer1.xml><?xml version="1.0" encoding="utf-8"?>
-<w:ftr xmlns:wpc="http://schemas.microsoft.com/office/word/2010/wordprocessingCanvas" xmlns:mc="http://schemas.openxmlformats.org/markup-compatibility/2006" xmlns:o="urn:schemas-microsoft-com:office:office" xmlns:r="http://schemas.openxmlformats.org/officeDocument/2006/relationships" xmlns:m="http://schemas.openxmlformats.org/officeDocument/2006/math" xmlns:v="urn:schemas-microsoft-com:vml" xmlns:wp14="http://schemas.microsoft.com/office/word/2010/wordprocessingDrawing" xmlns:wp="http://schemas.openxmlformats.org/drawingml/2006/wordprocessingDrawing" xmlns:w10="urn:schemas-microsoft-com:office:word" xmlns:w="http://schemas.openxmlformats.org/wordprocessingml/2006/main" xmlns:w14="http://schemas.microsoft.com/office/word/2010/wordml" xmlns:w15="http://schemas.microsoft.com/office/word/2012/wordml" xmlns:wpg="http://schemas.microsoft.com/office/word/2010/wordprocessingGroup" xmlns:wpi="http://schemas.microsoft.com/office/word/2010/wordprocessingInk" xmlns:wne="http://schemas.microsoft.com/office/word/2006/wordml" xmlns:wps="http://schemas.microsoft.com/office/word/2010/wordprocessingShape" mc:Ignorable="w14 w15 wp14">
+<w:ftr xmlns:wpc="http://schemas.microsoft.com/office/word/2010/wordprocessingCanvas" xmlns:cx="http://schemas.microsoft.com/office/drawing/2014/chartex" xmlns:cx1="http://schemas.microsoft.com/office/drawing/2015/9/8/chartex" xmlns:cx2="http://schemas.microsoft.com/office/drawing/2015/10/21/chartex" xmlns:cx3="http://schemas.microsoft.com/office/drawing/2016/5/9/chartex" xmlns:cx4="http://schemas.microsoft.com/office/drawing/2016/5/10/chartex" xmlns:cx5="http://schemas.microsoft.com/office/drawing/2016/5/11/chartex" xmlns:cx6="http://schemas.microsoft.com/office/drawing/2016/5/12/chartex" xmlns:cx7="http://schemas.microsoft.com/office/drawing/2016/5/13/chartex" xmlns:cx8="http://schemas.microsoft.com/office/drawing/2016/5/14/chartex" xmlns:mc="http://schemas.openxmlformats.org/markup-compatibility/2006" xmlns:aink="http://schemas.microsoft.com/office/drawing/2016/ink" xmlns:am3d="http://schemas.microsoft.com/office/drawing/2017/model3d" xmlns:o="urn:schemas-microsoft-com:office:office" xmlns:r="http://schemas.openxmlformats.org/officeDocument/2006/relationships" xmlns:m="http://schemas.openxmlformats.org/officeDocument/2006/math" xmlns:v="urn:schemas-microsoft-com:vml" xmlns:wp14="http://schemas.microsoft.com/office/word/2010/wordprocessingDrawing" xmlns:wp="http://schemas.openxmlformats.org/drawingml/2006/wordprocessingDrawing" xmlns:w10="urn:schemas-microsoft-com:office:word" xmlns:w="http://schemas.openxmlformats.org/wordprocessingml/2006/main" xmlns:w14="http://schemas.microsoft.com/office/word/2010/wordml" xmlns:w15="http://schemas.microsoft.com/office/word/2012/wordml" xmlns:w16cex="http://schemas.microsoft.com/office/word/2018/wordml/cex" xmlns:w16cid="http://schemas.microsoft.com/office/word/2016/wordml/cid" xmlns:w16="http://schemas.microsoft.com/office/word/2018/wordml" xmlns:w16sdtdh="http://schemas.microsoft.com/office/word/2020/wordml/sdtdatahash" xmlns:w16se="http://schemas.microsoft.com/office/word/2015/wordml/symex" xmlns:wpg="http://schemas.microsoft.com/office/word/2010/wordprocessingGroup" xmlns:wpi="http://schemas.microsoft.com/office/word/2010/wordprocessingInk" xmlns:wne="http://schemas.microsoft.com/office/word/2006/wordml" xmlns:wps="http://schemas.microsoft.com/office/word/2010/wordprocessingShape" mc:Ignorable="w14 w15 w16se w16cid w16 w16cex w16sdtdh wp14">
   <w:p>
     <w:pPr>
       <w:spacing w:after="64" w:line="225" w:lineRule="auto"/>
@@ -7994,7 +8376,43 @@
         <w:color w:val="AEAAAA" w:themeColor="background2" w:themeShade="BF"/>
         <w:sz w:val="18"/>
       </w:rPr>
-      <w:t>{{facture.beneficiaire.nom}} - {{facture.reference}}/FA -</w:t>
+      <w:t>{{</w:t>
+    </w:r>
+    <w:proofErr w:type="spellStart"/>
+    <w:r>
+      <w:rPr>
+        <w:rFonts w:ascii="Arial" w:eastAsia="Arial" w:hAnsi="Arial" w:cs="Arial"/>
+        <w:color w:val="AEAAAA" w:themeColor="background2" w:themeShade="BF"/>
+        <w:sz w:val="18"/>
+      </w:rPr>
+      <w:t>facture.beneficiaire.nom</w:t>
+    </w:r>
+    <w:proofErr w:type="spellEnd"/>
+    <w:r>
+      <w:rPr>
+        <w:rFonts w:ascii="Arial" w:eastAsia="Arial" w:hAnsi="Arial" w:cs="Arial"/>
+        <w:color w:val="AEAAAA" w:themeColor="background2" w:themeShade="BF"/>
+        <w:sz w:val="18"/>
+      </w:rPr>
+      <w:t>}} - {{</w:t>
+    </w:r>
+    <w:proofErr w:type="spellStart"/>
+    <w:r>
+      <w:rPr>
+        <w:rFonts w:ascii="Arial" w:eastAsia="Arial" w:hAnsi="Arial" w:cs="Arial"/>
+        <w:color w:val="AEAAAA" w:themeColor="background2" w:themeShade="BF"/>
+        <w:sz w:val="18"/>
+      </w:rPr>
+      <w:t>facture.reference</w:t>
+    </w:r>
+    <w:proofErr w:type="spellEnd"/>
+    <w:r>
+      <w:rPr>
+        <w:rFonts w:ascii="Arial" w:eastAsia="Arial" w:hAnsi="Arial" w:cs="Arial"/>
+        <w:color w:val="AEAAAA" w:themeColor="background2" w:themeShade="BF"/>
+        <w:sz w:val="18"/>
+      </w:rPr>
+      <w:t>}}/FA -</w:t>
     </w:r>
     <w:r>
       <w:rPr>
@@ -8011,14 +8429,32 @@
         <w:color w:val="AEAAAA" w:themeColor="background2" w:themeShade="BF"/>
         <w:sz w:val="18"/>
       </w:rPr>
-      <w:t>{{(facture.montantTTC*0.3)|money}} EUR</w:t>
+      <w:t>{{(</w:t>
+    </w:r>
+    <w:proofErr w:type="spellStart"/>
+    <w:r>
+      <w:rPr>
+        <w:rFonts w:ascii="Arial" w:eastAsia="Arial" w:hAnsi="Arial" w:cs="Arial"/>
+        <w:color w:val="AEAAAA" w:themeColor="background2" w:themeShade="BF"/>
+        <w:sz w:val="18"/>
+      </w:rPr>
+      <w:t>facture.montantTTC</w:t>
+    </w:r>
+    <w:proofErr w:type="spellEnd"/>
+    <w:r>
+      <w:rPr>
+        <w:rFonts w:ascii="Arial" w:eastAsia="Arial" w:hAnsi="Arial" w:cs="Arial"/>
+        <w:color w:val="AEAAAA" w:themeColor="background2" w:themeShade="BF"/>
+        <w:sz w:val="18"/>
+      </w:rPr>
+      <w:t>*0.3)|money}} EUR</w:t>
     </w:r>
   </w:p>
 </w:ftr>
 </file>
 
 <file path=word/footnotes.xml><?xml version="1.0" encoding="utf-8"?>
-<w:footnotes xmlns:wpc="http://schemas.microsoft.com/office/word/2010/wordprocessingCanvas" xmlns:mc="http://schemas.openxmlformats.org/markup-compatibility/2006" xmlns:o="urn:schemas-microsoft-com:office:office" xmlns:r="http://schemas.openxmlformats.org/officeDocument/2006/relationships" xmlns:m="http://schemas.openxmlformats.org/officeDocument/2006/math" xmlns:v="urn:schemas-microsoft-com:vml" xmlns:wp14="http://schemas.microsoft.com/office/word/2010/wordprocessingDrawing" xmlns:wp="http://schemas.openxmlformats.org/drawingml/2006/wordprocessingDrawing" xmlns:w10="urn:schemas-microsoft-com:office:word" xmlns:w="http://schemas.openxmlformats.org/wordprocessingml/2006/main" xmlns:w14="http://schemas.microsoft.com/office/word/2010/wordml" xmlns:w15="http://schemas.microsoft.com/office/word/2012/wordml" xmlns:wpg="http://schemas.microsoft.com/office/word/2010/wordprocessingGroup" xmlns:wpi="http://schemas.microsoft.com/office/word/2010/wordprocessingInk" xmlns:wne="http://schemas.microsoft.com/office/word/2006/wordml" xmlns:wps="http://schemas.microsoft.com/office/word/2010/wordprocessingShape" mc:Ignorable="w14 w15 wp14">
+<w:footnotes xmlns:wpc="http://schemas.microsoft.com/office/word/2010/wordprocessingCanvas" xmlns:cx="http://schemas.microsoft.com/office/drawing/2014/chartex" xmlns:cx1="http://schemas.microsoft.com/office/drawing/2015/9/8/chartex" xmlns:cx2="http://schemas.microsoft.com/office/drawing/2015/10/21/chartex" xmlns:cx3="http://schemas.microsoft.com/office/drawing/2016/5/9/chartex" xmlns:cx4="http://schemas.microsoft.com/office/drawing/2016/5/10/chartex" xmlns:cx5="http://schemas.microsoft.com/office/drawing/2016/5/11/chartex" xmlns:cx6="http://schemas.microsoft.com/office/drawing/2016/5/12/chartex" xmlns:cx7="http://schemas.microsoft.com/office/drawing/2016/5/13/chartex" xmlns:cx8="http://schemas.microsoft.com/office/drawing/2016/5/14/chartex" xmlns:mc="http://schemas.openxmlformats.org/markup-compatibility/2006" xmlns:aink="http://schemas.microsoft.com/office/drawing/2016/ink" xmlns:am3d="http://schemas.microsoft.com/office/drawing/2017/model3d" xmlns:o="urn:schemas-microsoft-com:office:office" xmlns:r="http://schemas.openxmlformats.org/officeDocument/2006/relationships" xmlns:m="http://schemas.openxmlformats.org/officeDocument/2006/math" xmlns:v="urn:schemas-microsoft-com:vml" xmlns:wp14="http://schemas.microsoft.com/office/word/2010/wordprocessingDrawing" xmlns:wp="http://schemas.openxmlformats.org/drawingml/2006/wordprocessingDrawing" xmlns:w10="urn:schemas-microsoft-com:office:word" xmlns:w="http://schemas.openxmlformats.org/wordprocessingml/2006/main" xmlns:w14="http://schemas.microsoft.com/office/word/2010/wordml" xmlns:w15="http://schemas.microsoft.com/office/word/2012/wordml" xmlns:w16cex="http://schemas.microsoft.com/office/word/2018/wordml/cex" xmlns:w16cid="http://schemas.microsoft.com/office/word/2016/wordml/cid" xmlns:w16="http://schemas.microsoft.com/office/word/2018/wordml" xmlns:w16sdtdh="http://schemas.microsoft.com/office/word/2020/wordml/sdtdatahash" xmlns:w16se="http://schemas.microsoft.com/office/word/2015/wordml/symex" xmlns:wpg="http://schemas.microsoft.com/office/word/2010/wordprocessingGroup" xmlns:wpi="http://schemas.microsoft.com/office/word/2010/wordprocessingInk" xmlns:wne="http://schemas.microsoft.com/office/word/2006/wordml" xmlns:wps="http://schemas.microsoft.com/office/word/2010/wordprocessingShape" mc:Ignorable="w14 w15 w16se w16cid w16 w16cex w16sdtdh wp14">
   <w:footnote w:type="separator" w:id="-1">
     <w:p>
       <w:pPr>
@@ -8043,7 +8479,7 @@
 </file>
 
 <file path=word/numbering.xml><?xml version="1.0" encoding="utf-8"?>
-<w:numbering xmlns:wpc="http://schemas.microsoft.com/office/word/2010/wordprocessingCanvas" xmlns:mc="http://schemas.openxmlformats.org/markup-compatibility/2006" xmlns:o="urn:schemas-microsoft-com:office:office" xmlns:r="http://schemas.openxmlformats.org/officeDocument/2006/relationships" xmlns:m="http://schemas.openxmlformats.org/officeDocument/2006/math" xmlns:v="urn:schemas-microsoft-com:vml" xmlns:wp14="http://schemas.microsoft.com/office/word/2010/wordprocessingDrawing" xmlns:wp="http://schemas.openxmlformats.org/drawingml/2006/wordprocessingDrawing" xmlns:w10="urn:schemas-microsoft-com:office:word" xmlns:w="http://schemas.openxmlformats.org/wordprocessingml/2006/main" xmlns:w14="http://schemas.microsoft.com/office/word/2010/wordml" xmlns:w15="http://schemas.microsoft.com/office/word/2012/wordml" xmlns:wpg="http://schemas.microsoft.com/office/word/2010/wordprocessingGroup" xmlns:wpi="http://schemas.microsoft.com/office/word/2010/wordprocessingInk" xmlns:wne="http://schemas.microsoft.com/office/word/2006/wordml" xmlns:wps="http://schemas.microsoft.com/office/word/2010/wordprocessingShape" mc:Ignorable="w14 w15 wp14">
+<w:numbering xmlns:wpc="http://schemas.microsoft.com/office/word/2010/wordprocessingCanvas" xmlns:cx="http://schemas.microsoft.com/office/drawing/2014/chartex" xmlns:cx1="http://schemas.microsoft.com/office/drawing/2015/9/8/chartex" xmlns:cx2="http://schemas.microsoft.com/office/drawing/2015/10/21/chartex" xmlns:cx3="http://schemas.microsoft.com/office/drawing/2016/5/9/chartex" xmlns:cx4="http://schemas.microsoft.com/office/drawing/2016/5/10/chartex" xmlns:cx5="http://schemas.microsoft.com/office/drawing/2016/5/11/chartex" xmlns:cx6="http://schemas.microsoft.com/office/drawing/2016/5/12/chartex" xmlns:cx7="http://schemas.microsoft.com/office/drawing/2016/5/13/chartex" xmlns:cx8="http://schemas.microsoft.com/office/drawing/2016/5/14/chartex" xmlns:mc="http://schemas.openxmlformats.org/markup-compatibility/2006" xmlns:aink="http://schemas.microsoft.com/office/drawing/2016/ink" xmlns:am3d="http://schemas.microsoft.com/office/drawing/2017/model3d" xmlns:o="urn:schemas-microsoft-com:office:office" xmlns:r="http://schemas.openxmlformats.org/officeDocument/2006/relationships" xmlns:m="http://schemas.openxmlformats.org/officeDocument/2006/math" xmlns:v="urn:schemas-microsoft-com:vml" xmlns:wp14="http://schemas.microsoft.com/office/word/2010/wordprocessingDrawing" xmlns:wp="http://schemas.openxmlformats.org/drawingml/2006/wordprocessingDrawing" xmlns:w10="urn:schemas-microsoft-com:office:word" xmlns:w="http://schemas.openxmlformats.org/wordprocessingml/2006/main" xmlns:w14="http://schemas.microsoft.com/office/word/2010/wordml" xmlns:w15="http://schemas.microsoft.com/office/word/2012/wordml" xmlns:w16cex="http://schemas.microsoft.com/office/word/2018/wordml/cex" xmlns:w16cid="http://schemas.microsoft.com/office/word/2016/wordml/cid" xmlns:w16="http://schemas.microsoft.com/office/word/2018/wordml" xmlns:w16sdtdh="http://schemas.microsoft.com/office/word/2020/wordml/sdtdatahash" xmlns:w16se="http://schemas.microsoft.com/office/word/2015/wordml/symex" xmlns:wpg="http://schemas.microsoft.com/office/word/2010/wordprocessingGroup" xmlns:wpi="http://schemas.microsoft.com/office/word/2010/wordprocessingInk" xmlns:wne="http://schemas.microsoft.com/office/word/2006/wordml" xmlns:wps="http://schemas.microsoft.com/office/word/2010/wordprocessingShape" mc:Ignorable="w14 w15 w16se w16cid w16 w16cex w16sdtdh wp14">
   <w:abstractNum w:abstractNumId="0" w15:restartNumberingAfterBreak="0">
     <w:nsid w:val="2F3C56AF"/>
     <w:multiLevelType w:val="hybridMultilevel"/>
@@ -8264,7 +8700,7 @@
 </file>
 
 <file path=word/styles.xml><?xml version="1.0" encoding="utf-8"?>
-<w:styles xmlns:mc="http://schemas.openxmlformats.org/markup-compatibility/2006" xmlns:r="http://schemas.openxmlformats.org/officeDocument/2006/relationships" xmlns:w="http://schemas.openxmlformats.org/wordprocessingml/2006/main" xmlns:w14="http://schemas.microsoft.com/office/word/2010/wordml" xmlns:w15="http://schemas.microsoft.com/office/word/2012/wordml" mc:Ignorable="w14 w15">
+<w:styles xmlns:mc="http://schemas.openxmlformats.org/markup-compatibility/2006" xmlns:r="http://schemas.openxmlformats.org/officeDocument/2006/relationships" xmlns:w="http://schemas.openxmlformats.org/wordprocessingml/2006/main" xmlns:w14="http://schemas.microsoft.com/office/word/2010/wordml" xmlns:w15="http://schemas.microsoft.com/office/word/2012/wordml" xmlns:w16cex="http://schemas.microsoft.com/office/word/2018/wordml/cex" xmlns:w16cid="http://schemas.microsoft.com/office/word/2016/wordml/cid" xmlns:w16="http://schemas.microsoft.com/office/word/2018/wordml" xmlns:w16sdtdh="http://schemas.microsoft.com/office/word/2020/wordml/sdtdatahash" xmlns:w16se="http://schemas.microsoft.com/office/word/2015/wordml/symex" mc:Ignorable="w14 w15 w16se w16cid w16 w16cex w16sdtdh">
   <w:docDefaults>
     <w:rPrDefault>
       <w:rPr>
@@ -8280,7 +8716,7 @@
       </w:pPr>
     </w:pPrDefault>
   </w:docDefaults>
-  <w:latentStyles w:defLockedState="0" w:defUIPriority="99" w:defSemiHidden="0" w:defUnhideWhenUsed="0" w:defQFormat="0" w:count="371">
+  <w:latentStyles w:defLockedState="0" w:defUIPriority="99" w:defSemiHidden="0" w:defUnhideWhenUsed="0" w:defQFormat="0" w:count="376">
     <w:lsdException w:name="Normal" w:uiPriority="0" w:qFormat="1"/>
     <w:lsdException w:name="heading 1" w:uiPriority="9" w:qFormat="1"/>
     <w:lsdException w:name="heading 2" w:semiHidden="1" w:uiPriority="9" w:unhideWhenUsed="1" w:qFormat="1"/>
@@ -8386,7 +8822,6 @@
     <w:lsdException w:name="HTML Sample" w:semiHidden="1" w:unhideWhenUsed="1"/>
     <w:lsdException w:name="HTML Typewriter" w:semiHidden="1" w:unhideWhenUsed="1"/>
     <w:lsdException w:name="HTML Variable" w:semiHidden="1" w:unhideWhenUsed="1"/>
-    <w:lsdException w:name="Normal Table" w:semiHidden="1" w:unhideWhenUsed="1"/>
     <w:lsdException w:name="annotation subject" w:semiHidden="1" w:unhideWhenUsed="1"/>
     <w:lsdException w:name="No List" w:semiHidden="1" w:unhideWhenUsed="1"/>
     <w:lsdException w:name="Outline List 1" w:semiHidden="1" w:unhideWhenUsed="1"/>
@@ -8429,11 +8864,8 @@
     <w:lsdException w:name="Table Contemporary" w:semiHidden="1" w:unhideWhenUsed="1"/>
     <w:lsdException w:name="Table Elegant" w:semiHidden="1" w:unhideWhenUsed="1"/>
     <w:lsdException w:name="Table Professional" w:semiHidden="1" w:unhideWhenUsed="1"/>
-    <w:lsdException w:name="Table Subtle 1" w:semiHidden="1" w:unhideWhenUsed="1"/>
     <w:lsdException w:name="Table Subtle 2" w:semiHidden="1" w:unhideWhenUsed="1"/>
     <w:lsdException w:name="Table Web 1" w:semiHidden="1" w:unhideWhenUsed="1"/>
-    <w:lsdException w:name="Table Web 2" w:semiHidden="1" w:unhideWhenUsed="1"/>
-    <w:lsdException w:name="Table Web 3" w:semiHidden="1" w:unhideWhenUsed="1"/>
     <w:lsdException w:name="Balloon Text" w:semiHidden="1" w:unhideWhenUsed="1"/>
     <w:lsdException w:name="Table Grid" w:uiPriority="39"/>
     <w:lsdException w:name="Table Theme" w:semiHidden="1" w:unhideWhenUsed="1"/>
@@ -8652,6 +9084,11 @@
     <w:lsdException w:name="List Table 5 Dark Accent 6" w:uiPriority="50"/>
     <w:lsdException w:name="List Table 6 Colorful Accent 6" w:uiPriority="51"/>
     <w:lsdException w:name="List Table 7 Colorful Accent 6" w:uiPriority="52"/>
+    <w:lsdException w:name="Mention" w:semiHidden="1" w:unhideWhenUsed="1"/>
+    <w:lsdException w:name="Smart Hyperlink" w:semiHidden="1" w:unhideWhenUsed="1"/>
+    <w:lsdException w:name="Hashtag" w:semiHidden="1" w:unhideWhenUsed="1"/>
+    <w:lsdException w:name="Unresolved Mention" w:semiHidden="1" w:unhideWhenUsed="1"/>
+    <w:lsdException w:name="Smart Link" w:semiHidden="1" w:unhideWhenUsed="1"/>
   </w:latentStyles>
   <w:style w:type="paragraph" w:default="1" w:styleId="Normal">
     <w:name w:val="Normal"/>

</xml_diff>